<commit_message>
changes to privacy policy
</commit_message>
<xml_diff>
--- a/assets/Privacy Policy.docx
+++ b/assets/Privacy Policy.docx
@@ -83,34 +83,34 @@
         <w:rPr>
           <w:rFonts w:cstheme="minorHAnsi"/>
         </w:rPr>
-        <w:t>Pip’s World</w:t>
-      </w:r>
-      <w:r>
-        <w:rPr>
-          <w:rFonts w:cstheme="minorHAnsi"/>
-        </w:rPr>
-        <w:t xml:space="preserve"> </w:t>
-      </w:r>
-      <w:r>
-        <w:rPr>
-          <w:rFonts w:cstheme="minorHAnsi"/>
-        </w:rPr>
-        <w:t xml:space="preserve">applications or using our </w:t>
-      </w:r>
-      <w:r>
-        <w:rPr>
-          <w:rFonts w:cstheme="minorHAnsi"/>
-        </w:rPr>
-        <w:t>Pip</w:t>
-      </w:r>
-      <w:r>
-        <w:rPr>
-          <w:rFonts w:cstheme="minorHAnsi"/>
-        </w:rPr>
-        <w:t xml:space="preserve"> and the Brain Explorers</w:t>
+        <w:t>Pip and the Brain Explorers</w:t>
       </w:r>
       <w:bookmarkStart w:id="0" w:name="_GoBack"/>
       <w:bookmarkEnd w:id="0"/>
+      <w:r>
+        <w:rPr>
+          <w:rFonts w:cstheme="minorHAnsi"/>
+        </w:rPr>
+        <w:t xml:space="preserve"> </w:t>
+      </w:r>
+      <w:r>
+        <w:rPr>
+          <w:rFonts w:cstheme="minorHAnsi"/>
+        </w:rPr>
+        <w:t xml:space="preserve">applications or using our </w:t>
+      </w:r>
+      <w:r>
+        <w:rPr>
+          <w:rFonts w:cstheme="minorHAnsi"/>
+        </w:rPr>
+        <w:t>Pip</w:t>
+      </w:r>
+      <w:r>
+        <w:rPr>
+          <w:rFonts w:cstheme="minorHAnsi"/>
+        </w:rPr>
+        <w:t xml:space="preserve"> and the Brain Explorers</w:t>
+      </w:r>
       <w:r>
         <w:rPr>
           <w:rFonts w:cstheme="minorHAnsi"/>
@@ -2223,7 +2223,7 @@
 </file>
 
 <file path=customXml/itemProps1.xml><?xml version="1.0" encoding="utf-8"?>
-<ds:datastoreItem xmlns:ds="http://schemas.openxmlformats.org/officeDocument/2006/customXml" ds:itemID="{88D04369-A87A-584D-9CB8-5D10787F5608}">
+<ds:datastoreItem xmlns:ds="http://schemas.openxmlformats.org/officeDocument/2006/customXml" ds:itemID="{E3AC1059-88F2-4743-93DE-DCA81E0EF145}">
   <ds:schemaRefs>
     <ds:schemaRef ds:uri="http://schemas.openxmlformats.org/officeDocument/2006/bibliography"/>
   </ds:schemaRefs>

</xml_diff>